<commit_message>
The Dragon Boat Festival
</commit_message>
<xml_diff>
--- a/readme.docx
+++ b/readme.docx
@@ -90,6 +90,71 @@
         </w:rPr>
         <w:t>明天就是端午节了</w:t>
       </w:r>
+    </w:p>
+    <w:p>
+      <w:r>
+        <w:rPr>
+          <w:rFonts w:hint="eastAsia"/>
+        </w:rPr>
+        <w:t>2</w:t>
+      </w:r>
+      <w:r>
+        <w:t>022</w:t>
+      </w:r>
+      <w:r>
+        <w:rPr>
+          <w:rFonts w:hint="eastAsia"/>
+        </w:rPr>
+        <w:t>年6月</w:t>
+      </w:r>
+      <w:r>
+        <w:t>3</w:t>
+      </w:r>
+      <w:r>
+        <w:rPr>
+          <w:rFonts w:hint="eastAsia"/>
+        </w:rPr>
+        <w:t>日星期</w:t>
+      </w:r>
+      <w:r>
+        <w:rPr>
+          <w:rFonts w:hint="eastAsia"/>
+        </w:rPr>
+        <w:t>五</w:t>
+      </w:r>
+    </w:p>
+    <w:p>
+      <w:r>
+        <w:rPr>
+          <w:rFonts w:hint="eastAsia"/>
+        </w:rPr>
+        <w:t>中雨，今天是农历五月初</w:t>
+      </w:r>
+      <w:r>
+        <w:rPr>
+          <w:rFonts w:hint="eastAsia"/>
+        </w:rPr>
+        <w:t>五</w:t>
+      </w:r>
+      <w:r>
+        <w:rPr>
+          <w:rFonts w:hint="eastAsia"/>
+        </w:rPr>
+        <w:t>，</w:t>
+      </w:r>
+      <w:r>
+        <w:rPr>
+          <w:rFonts w:hint="eastAsia"/>
+        </w:rPr>
+        <w:t>中国传统节日端午节</w:t>
+      </w:r>
+    </w:p>
+    <w:p>
+      <w:pPr>
+        <w:rPr>
+          <w:rFonts w:hint="eastAsia"/>
+        </w:rPr>
+      </w:pPr>
     </w:p>
     <w:p>
       <w:pPr>

</xml_diff>

<commit_message>
understand how stage works
</commit_message>
<xml_diff>
--- a/readme.docx
+++ b/readme.docx
@@ -50,13 +50,7 @@
         <w:rPr>
           <w:rFonts w:hint="eastAsia"/>
         </w:rPr>
-        <w:t>日星期</w:t>
-      </w:r>
-      <w:r>
-        <w:rPr>
-          <w:rFonts w:hint="eastAsia"/>
-        </w:rPr>
-        <w:t>四</w:t>
+        <w:t>日星期四</w:t>
       </w:r>
     </w:p>
     <w:p>
@@ -64,31 +58,7 @@
         <w:rPr>
           <w:rFonts w:hint="eastAsia"/>
         </w:rPr>
-        <w:t>中雨</w:t>
-      </w:r>
-      <w:r>
-        <w:rPr>
-          <w:rFonts w:hint="eastAsia"/>
-        </w:rPr>
-        <w:t>，今天是</w:t>
-      </w:r>
-      <w:r>
-        <w:rPr>
-          <w:rFonts w:hint="eastAsia"/>
-        </w:rPr>
-        <w:t>农历五月初四</w:t>
-      </w:r>
-      <w:r>
-        <w:rPr>
-          <w:rFonts w:hint="eastAsia"/>
-        </w:rPr>
-        <w:t>，</w:t>
-      </w:r>
-      <w:r>
-        <w:rPr>
-          <w:rFonts w:hint="eastAsia"/>
-        </w:rPr>
-        <w:t>明天就是端午节了</w:t>
+        <w:t>中雨，今天是农历五月初四，明天就是端午节了</w:t>
       </w:r>
     </w:p>
     <w:p>
@@ -114,13 +84,7 @@
         <w:rPr>
           <w:rFonts w:hint="eastAsia"/>
         </w:rPr>
-        <w:t>日星期</w:t>
-      </w:r>
-      <w:r>
-        <w:rPr>
-          <w:rFonts w:hint="eastAsia"/>
-        </w:rPr>
-        <w:t>五</w:t>
+        <w:t>日星期五</w:t>
       </w:r>
     </w:p>
     <w:p>
@@ -128,31 +92,45 @@
         <w:rPr>
           <w:rFonts w:hint="eastAsia"/>
         </w:rPr>
-        <w:t>中雨，今天是农历五月初</w:t>
-      </w:r>
-      <w:r>
-        <w:rPr>
-          <w:rFonts w:hint="eastAsia"/>
-        </w:rPr>
-        <w:t>五</w:t>
-      </w:r>
-      <w:r>
-        <w:rPr>
-          <w:rFonts w:hint="eastAsia"/>
-        </w:rPr>
-        <w:t>，</w:t>
-      </w:r>
-      <w:r>
-        <w:rPr>
-          <w:rFonts w:hint="eastAsia"/>
-        </w:rPr>
-        <w:t>中国传统节日端午节</w:t>
+        <w:t>中雨，今天是农历五月初五，中国传统节日端午节</w:t>
       </w:r>
       <w:r>
         <w:rPr>
           <w:rFonts w:hint="eastAsia"/>
         </w:rPr>
         <w:t>，这一天我们要吃粽子，赛龙舟</w:t>
+      </w:r>
+    </w:p>
+    <w:p>
+      <w:r>
+        <w:rPr>
+          <w:rFonts w:hint="eastAsia"/>
+        </w:rPr>
+        <w:t>2</w:t>
+      </w:r>
+      <w:r>
+        <w:t>022</w:t>
+      </w:r>
+      <w:r>
+        <w:rPr>
+          <w:rFonts w:hint="eastAsia"/>
+        </w:rPr>
+        <w:t>年6月</w:t>
+      </w:r>
+      <w:r>
+        <w:t>7</w:t>
+      </w:r>
+      <w:r>
+        <w:rPr>
+          <w:rFonts w:hint="eastAsia"/>
+        </w:rPr>
+        <w:t>日星期</w:t>
+      </w:r>
+      <w:r>
+        <w:rPr>
+          <w:rFonts w:hint="eastAsia"/>
+        </w:rPr>
+        <w:t>二</w:t>
       </w:r>
     </w:p>
     <w:p>
@@ -161,13 +139,12 @@
           <w:rFonts w:hint="eastAsia"/>
         </w:rPr>
       </w:pPr>
-    </w:p>
-    <w:p>
-      <w:pPr>
-        <w:rPr>
-          <w:rFonts w:hint="eastAsia"/>
-        </w:rPr>
-      </w:pPr>
+      <w:r>
+        <w:rPr>
+          <w:rFonts w:hint="eastAsia"/>
+        </w:rPr>
+        <w:t>晴，今天是高考的第一天，上午考语文，下午考数学</w:t>
+      </w:r>
     </w:p>
     <w:sectPr>
       <w:pgSz w:w="11906" w:h="16838"/>

</xml_diff>

<commit_message>
add words in June 7th second
</commit_message>
<xml_diff>
--- a/readme.docx
+++ b/readme.docx
@@ -139,6 +139,12 @@
           <w:rFonts w:hint="eastAsia"/>
         </w:rPr>
         <w:t>，今天天气不错</w:t>
+      </w:r>
+      <w:r>
+        <w:rPr>
+          <w:rFonts w:hint="eastAsia"/>
+        </w:rPr>
+        <w:t>，心情也很好</w:t>
       </w:r>
     </w:p>
     <w:sectPr>

</xml_diff>